<commit_message>
Section 11 notes added
</commit_message>
<xml_diff>
--- a/Notes.docx
+++ b/Notes.docx
@@ -4322,17 +4322,11 @@
       </w:r>
       <w:proofErr w:type="spellStart"/>
       <w:r>
-        <w:t>r</w:t>
-      </w:r>
-      <w:r>
-        <w:t>eleased_year</w:t>
-      </w:r>
-      <w:proofErr w:type="spellEnd"/>
-      <w:r>
-        <w:t xml:space="preserve"> not in (2000,2002, 2004</w:t>
-      </w:r>
-      <w:r>
-        <w:t>, 2006, 2008, 2010, 2012, 2014, 2016);</w:t>
+        <w:t>released_year</w:t>
+      </w:r>
+      <w:proofErr w:type="spellEnd"/>
+      <w:r>
+        <w:t xml:space="preserve"> not in (2000,2002, 2004, 2006, 2008, 2010, 2012, 2014, 2016);</w:t>
       </w:r>
     </w:p>
     <w:p>
@@ -4378,6 +4372,261 @@
     <w:p>
       <w:r>
         <w:t xml:space="preserve">153. </w:t>
+      </w:r>
+      <w:proofErr w:type="gramStart"/>
+      <w:r>
+        <w:t>select</w:t>
+      </w:r>
+      <w:proofErr w:type="gramEnd"/>
+      <w:r>
+        <w:t xml:space="preserve"> title, </w:t>
+      </w:r>
+      <w:proofErr w:type="spellStart"/>
+      <w:r>
+        <w:t>released_year</w:t>
+      </w:r>
+      <w:proofErr w:type="spellEnd"/>
+      <w:r>
+        <w:t xml:space="preserve">, case when </w:t>
+      </w:r>
+      <w:proofErr w:type="spellStart"/>
+      <w:r>
+        <w:t>released_year</w:t>
+      </w:r>
+      <w:proofErr w:type="spellEnd"/>
+      <w:r>
+        <w:t>&gt;=2000 then 'modern lit' else '20th century lit' end as genre from books;  --&gt; CASE</w:t>
+      </w:r>
+    </w:p>
+    <w:p>
+      <w:r>
+        <w:t xml:space="preserve">154. </w:t>
+      </w:r>
+      <w:proofErr w:type="gramStart"/>
+      <w:r>
+        <w:t>select</w:t>
+      </w:r>
+      <w:proofErr w:type="gramEnd"/>
+      <w:r>
+        <w:t xml:space="preserve"> title, </w:t>
+      </w:r>
+      <w:proofErr w:type="spellStart"/>
+      <w:r>
+        <w:t>stock_quantity</w:t>
+      </w:r>
+      <w:proofErr w:type="spellEnd"/>
+      <w:r>
+        <w:t xml:space="preserve">,     case     when </w:t>
+      </w:r>
+      <w:proofErr w:type="spellStart"/>
+      <w:r>
+        <w:t>stock_quantity</w:t>
+      </w:r>
+      <w:proofErr w:type="spellEnd"/>
+      <w:r>
+        <w:t xml:space="preserve"> between 0 and 40 then '*'     when </w:t>
+      </w:r>
+      <w:proofErr w:type="spellStart"/>
+      <w:r>
+        <w:t>stock_quantity</w:t>
+      </w:r>
+      <w:proofErr w:type="spellEnd"/>
+      <w:r>
+        <w:t xml:space="preserve"> between 41 and 70 then '**'     when </w:t>
+      </w:r>
+      <w:proofErr w:type="spellStart"/>
+      <w:r>
+        <w:t>stock_quantity</w:t>
+      </w:r>
+      <w:proofErr w:type="spellEnd"/>
+      <w:r>
+        <w:t xml:space="preserve"> between 71 and 100 then '***'     when </w:t>
+      </w:r>
+      <w:proofErr w:type="spellStart"/>
+      <w:r>
+        <w:t>stock_quantity</w:t>
+      </w:r>
+      <w:proofErr w:type="spellEnd"/>
+      <w:r>
+        <w:t xml:space="preserve"> between 101 and 140 then '****'  else '*****'     end as Stock    from books;</w:t>
+      </w:r>
+    </w:p>
+    <w:p>
+      <w:r>
+        <w:t xml:space="preserve">155. </w:t>
+      </w:r>
+      <w:proofErr w:type="gramStart"/>
+      <w:r>
+        <w:t>select</w:t>
+      </w:r>
+      <w:proofErr w:type="gramEnd"/>
+      <w:r>
+        <w:t xml:space="preserve"> * from books where </w:t>
+      </w:r>
+      <w:proofErr w:type="spellStart"/>
+      <w:r>
+        <w:t>author_lname</w:t>
+      </w:r>
+      <w:proofErr w:type="spellEnd"/>
+      <w:r>
+        <w:t xml:space="preserve"> is null;</w:t>
+      </w:r>
+      <w:r>
+        <w:t xml:space="preserve">  --&gt; IS NULL</w:t>
+      </w:r>
+    </w:p>
+    <w:p>
+      <w:r>
+        <w:t xml:space="preserve">156. </w:t>
+      </w:r>
+      <w:proofErr w:type="gramStart"/>
+      <w:r>
+        <w:t>select</w:t>
+      </w:r>
+      <w:proofErr w:type="gramEnd"/>
+      <w:r>
+        <w:t xml:space="preserve"> title from books where </w:t>
+      </w:r>
+      <w:proofErr w:type="spellStart"/>
+      <w:r>
+        <w:t>substr</w:t>
+      </w:r>
+      <w:proofErr w:type="spellEnd"/>
+      <w:r>
+        <w:t>(author_lname,1,1) in ('</w:t>
+      </w:r>
+      <w:proofErr w:type="spellStart"/>
+      <w:r>
+        <w:t>c','s</w:t>
+      </w:r>
+      <w:proofErr w:type="spellEnd"/>
+      <w:r>
+        <w:t>');</w:t>
+      </w:r>
+    </w:p>
+    <w:p>
+      <w:r>
+        <w:t xml:space="preserve">157. </w:t>
+      </w:r>
+      <w:proofErr w:type="gramStart"/>
+      <w:r>
+        <w:t>select</w:t>
+      </w:r>
+      <w:proofErr w:type="gramEnd"/>
+      <w:r>
+        <w:t xml:space="preserve"> title, </w:t>
+      </w:r>
+      <w:proofErr w:type="spellStart"/>
+      <w:r>
+        <w:t>author_lname,case</w:t>
+      </w:r>
+      <w:proofErr w:type="spellEnd"/>
+      <w:r>
+        <w:t xml:space="preserve"> when title like '%stories%' then 'Short </w:t>
+      </w:r>
+      <w:proofErr w:type="spellStart"/>
+      <w:r>
+        <w:t>Stories'when</w:t>
+      </w:r>
+      <w:proofErr w:type="spellEnd"/>
+      <w:r>
+        <w:t xml:space="preserve"> title='Just Kids' then 'Memoir'</w:t>
+      </w:r>
+      <w:r>
+        <w:t xml:space="preserve"> </w:t>
+      </w:r>
+      <w:r>
+        <w:t xml:space="preserve">when title='A Heartbreaking </w:t>
+      </w:r>
+      <w:proofErr w:type="spellStart"/>
+      <w:r>
+        <w:t>Wor</w:t>
+      </w:r>
+      <w:proofErr w:type="spellEnd"/>
+      <w:r>
+        <w:t xml:space="preserve"> of Staggering Genius' then '</w:t>
+      </w:r>
+      <w:proofErr w:type="spellStart"/>
+      <w:r>
+        <w:t>Memoir'else</w:t>
+      </w:r>
+      <w:proofErr w:type="spellEnd"/>
+      <w:r>
+        <w:t xml:space="preserve"> '</w:t>
+      </w:r>
+      <w:proofErr w:type="spellStart"/>
+      <w:r>
+        <w:t>Novel'end</w:t>
+      </w:r>
+      <w:proofErr w:type="spellEnd"/>
+      <w:r>
+        <w:t xml:space="preserve"> as Type from books;</w:t>
+      </w:r>
+    </w:p>
+    <w:p>
+      <w:r>
+        <w:t xml:space="preserve">158. </w:t>
+      </w:r>
+      <w:proofErr w:type="gramStart"/>
+      <w:r>
+        <w:t>select</w:t>
+      </w:r>
+      <w:proofErr w:type="gramEnd"/>
+      <w:r>
+        <w:t xml:space="preserve"> </w:t>
+      </w:r>
+      <w:proofErr w:type="spellStart"/>
+      <w:r>
+        <w:t>author_fname</w:t>
+      </w:r>
+      <w:proofErr w:type="spellEnd"/>
+      <w:r>
+        <w:t xml:space="preserve">, </w:t>
+      </w:r>
+      <w:proofErr w:type="spellStart"/>
+      <w:r>
+        <w:t>author_lname,case</w:t>
+      </w:r>
+      <w:proofErr w:type="spellEnd"/>
+      <w:r>
+        <w:t xml:space="preserve"> when count(*) = 1 then '1 book'            else </w:t>
+      </w:r>
+      <w:proofErr w:type="spellStart"/>
+      <w:r>
+        <w:t>concat</w:t>
+      </w:r>
+      <w:proofErr w:type="spellEnd"/>
+      <w:r>
+        <w:t xml:space="preserve">(count(*), ' books')end as Count from books where </w:t>
+      </w:r>
+      <w:proofErr w:type="spellStart"/>
+      <w:r>
+        <w:t>author_lname</w:t>
+      </w:r>
+      <w:proofErr w:type="spellEnd"/>
+      <w:r>
+        <w:t xml:space="preserve"> is not null group by </w:t>
+      </w:r>
+      <w:proofErr w:type="spellStart"/>
+      <w:r>
+        <w:t>author_fname</w:t>
+      </w:r>
+      <w:proofErr w:type="spellEnd"/>
+      <w:r>
+        <w:t xml:space="preserve">, </w:t>
+      </w:r>
+      <w:proofErr w:type="spellStart"/>
+      <w:r>
+        <w:t>author_lname</w:t>
+      </w:r>
+      <w:proofErr w:type="spellEnd"/>
+      <w:r>
+        <w:t>;</w:t>
+      </w:r>
+    </w:p>
+    <w:p>
+      <w:r>
+        <w:t xml:space="preserve">159. </w:t>
       </w:r>
       <w:bookmarkStart w:id="0" w:name="_GoBack"/>
       <w:bookmarkEnd w:id="0"/>
@@ -5521,7 +5770,7 @@
 </file>
 
 <file path=customXml/itemProps1.xml><?xml version="1.0" encoding="utf-8"?>
-<ds:datastoreItem xmlns:ds="http://schemas.openxmlformats.org/officeDocument/2006/customXml" ds:itemID="{2E12B9DF-4441-46F7-8402-C8058454AE01}">
+<ds:datastoreItem xmlns:ds="http://schemas.openxmlformats.org/officeDocument/2006/customXml" ds:itemID="{CF9F3D0A-6E91-4C65-BF3C-163E6C583A21}">
   <ds:schemaRefs>
     <ds:schemaRef ds:uri="http://schemas.openxmlformats.org/officeDocument/2006/bibliography"/>
   </ds:schemaRefs>

</xml_diff>